<commit_message>
update pishgoz3 part 2
</commit_message>
<xml_diff>
--- a/Az3/pishGoz/PishGozAz3.docx
+++ b/Az3/pishGoz/PishGozAz3.docx
@@ -1,6 +1,6 @@
 
 <file path=word/document.xml><?xml version="1.0" encoding="utf-8"?>
-<w:document xmlns:wpc="http://schemas.microsoft.com/office/word/2010/wordprocessingCanvas" xmlns:cx="http://schemas.microsoft.com/office/drawing/2014/chartex" xmlns:mc="http://schemas.openxmlformats.org/markup-compatibility/2006" xmlns:o="urn:schemas-microsoft-com:office:office" xmlns:r="http://schemas.openxmlformats.org/officeDocument/2006/relationships" xmlns:m="http://schemas.openxmlformats.org/officeDocument/2006/math" xmlns:v="urn:schemas-microsoft-com:vml" xmlns:wp14="http://schemas.microsoft.com/office/word/2010/wordprocessingDrawing" xmlns:wp="http://schemas.openxmlformats.org/drawingml/2006/wordprocessingDrawing" xmlns:w10="urn:schemas-microsoft-com:office:word" xmlns:w="http://schemas.openxmlformats.org/wordprocessingml/2006/main" xmlns:w14="http://schemas.microsoft.com/office/word/2010/wordml" xmlns:w15="http://schemas.microsoft.com/office/word/2012/wordml" xmlns:w16se="http://schemas.microsoft.com/office/word/2015/wordml/symex" xmlns:wpg="http://schemas.microsoft.com/office/word/2010/wordprocessingGroup" xmlns:wpi="http://schemas.microsoft.com/office/word/2010/wordprocessingInk" xmlns:wne="http://schemas.microsoft.com/office/word/2006/wordml" xmlns:wps="http://schemas.microsoft.com/office/word/2010/wordprocessingShape" mc:Ignorable="w14 w15 w16se wp14">
+<w:document xmlns:wpc="http://schemas.microsoft.com/office/word/2010/wordprocessingCanvas" xmlns:cx="http://schemas.microsoft.com/office/drawing/2014/chartex" xmlns:cx1="http://schemas.microsoft.com/office/drawing/2015/9/8/chartex" xmlns:cx2="http://schemas.microsoft.com/office/drawing/2015/10/21/chartex" xmlns:cx3="http://schemas.microsoft.com/office/drawing/2016/5/9/chartex" xmlns:cx4="http://schemas.microsoft.com/office/drawing/2016/5/10/chartex" xmlns:cx5="http://schemas.microsoft.com/office/drawing/2016/5/11/chartex" xmlns:cx6="http://schemas.microsoft.com/office/drawing/2016/5/12/chartex" xmlns:cx7="http://schemas.microsoft.com/office/drawing/2016/5/13/chartex" xmlns:cx8="http://schemas.microsoft.com/office/drawing/2016/5/14/chartex" xmlns:mc="http://schemas.openxmlformats.org/markup-compatibility/2006" xmlns:aink="http://schemas.microsoft.com/office/drawing/2016/ink" xmlns:am3d="http://schemas.microsoft.com/office/drawing/2017/model3d" xmlns:o="urn:schemas-microsoft-com:office:office" xmlns:r="http://schemas.openxmlformats.org/officeDocument/2006/relationships" xmlns:m="http://schemas.openxmlformats.org/officeDocument/2006/math" xmlns:v="urn:schemas-microsoft-com:vml" xmlns:wp14="http://schemas.microsoft.com/office/word/2010/wordprocessingDrawing" xmlns:wp="http://schemas.openxmlformats.org/drawingml/2006/wordprocessingDrawing" xmlns:w10="urn:schemas-microsoft-com:office:word" xmlns:w="http://schemas.openxmlformats.org/wordprocessingml/2006/main" xmlns:w14="http://schemas.microsoft.com/office/word/2010/wordml" xmlns:w15="http://schemas.microsoft.com/office/word/2012/wordml" xmlns:w16cex="http://schemas.microsoft.com/office/word/2018/wordml/cex" xmlns:w16cid="http://schemas.microsoft.com/office/word/2016/wordml/cid" xmlns:w16="http://schemas.microsoft.com/office/word/2018/wordml" xmlns:w16sdtdh="http://schemas.microsoft.com/office/word/2020/wordml/sdtdatahash" xmlns:w16se="http://schemas.microsoft.com/office/word/2015/wordml/symex" xmlns:wpg="http://schemas.microsoft.com/office/word/2010/wordprocessingGroup" xmlns:wpi="http://schemas.microsoft.com/office/word/2010/wordprocessingInk" xmlns:wne="http://schemas.microsoft.com/office/word/2006/wordml" xmlns:wps="http://schemas.microsoft.com/office/word/2010/wordprocessingShape" mc:Ignorable="w14 w15 w16se w16cid w16 w16cex w16sdtdh wp14">
   <w:body>
     <w:p>
       <w:pPr>
@@ -38,7 +38,7 @@
           <w:lang w:bidi="ar-SA"/>
         </w:rPr>
         <w:drawing>
-          <wp:inline distT="0" distB="0" distL="0" distR="0">
+          <wp:inline distT="0" distB="0" distL="0" distR="0" wp14:anchorId="532588E0" wp14:editId="6200D982">
             <wp:extent cx="2105025" cy="2181225"/>
             <wp:effectExtent l="0" t="0" r="9525" b="9525"/>
             <wp:docPr id="2" name="Picture 2"/>
@@ -101,17 +101,18 @@
           <w:szCs w:val="24"/>
           <w:rtl/>
         </w:rPr>
-        <w:t xml:space="preserve">پیش گزارش آزمایش </w:t>
-      </w:r>
-      <w:r>
-        <w:rPr>
-          <w:rFonts w:cs="B Nazanin"/>
+        <w:t>پیش گزارش آزما</w:t>
+      </w:r>
+      <w:r>
+        <w:rPr>
+          <w:rFonts w:cs="B Nazanin" w:hint="cs"/>
           <w:b/>
           <w:bCs/>
           <w:sz w:val="24"/>
           <w:szCs w:val="24"/>
-        </w:rPr>
-        <w:t>s</w:t>
+          <w:rtl/>
+        </w:rPr>
+        <w:t xml:space="preserve">یش سوم </w:t>
       </w:r>
       <w:r>
         <w:rPr>
@@ -122,7 +123,7 @@
           <w:szCs w:val="24"/>
           <w:rtl/>
         </w:rPr>
-        <w:t>وم آزمایشگاه مدارهای منظقی</w:t>
+        <w:t>آزمایشگاه مدارهای منظقی</w:t>
       </w:r>
     </w:p>
     <w:p>
@@ -153,7 +154,7 @@
       <w:pPr>
         <w:jc w:val="center"/>
         <w:rPr>
-          <w:rFonts w:cs="B Nazanin" w:hint="cs"/>
+          <w:rFonts w:cs="B Nazanin"/>
           <w:b/>
           <w:bCs/>
           <w:sz w:val="96"/>
@@ -541,8 +542,9 @@
               <w:rPr>
                 <w:noProof/>
                 <w:webHidden/>
+                <w:rtl/>
               </w:rPr>
-              <w:t>2</w:t>
+              <w:t>3</w:t>
             </w:r>
             <w:r>
               <w:rPr>
@@ -635,8 +637,9 @@
               <w:rPr>
                 <w:noProof/>
                 <w:webHidden/>
+                <w:rtl/>
               </w:rPr>
-              <w:t>3</w:t>
+              <w:t>4</w:t>
             </w:r>
             <w:r>
               <w:rPr>
@@ -706,8 +709,9 @@
               <w:rPr>
                 <w:noProof/>
                 <w:webHidden/>
+                <w:rtl/>
               </w:rPr>
-              <w:t>3</w:t>
+              <w:t>4</w:t>
             </w:r>
             <w:r>
               <w:rPr>
@@ -777,6 +781,7 @@
               <w:rPr>
                 <w:noProof/>
                 <w:webHidden/>
+                <w:rtl/>
               </w:rPr>
               <w:t>6</w:t>
             </w:r>
@@ -1177,7 +1182,7 @@
       <w:pPr>
         <w:pStyle w:val="Heading1"/>
         <w:rPr>
-          <w:rFonts w:cs="B Nazanin" w:hint="cs"/>
+          <w:rFonts w:cs="B Nazanin"/>
           <w:rtl/>
         </w:rPr>
       </w:pPr>
@@ -1327,7 +1332,7 @@
           <w:lang w:bidi="ar-SA"/>
         </w:rPr>
         <w:drawing>
-          <wp:inline distT="0" distB="0" distL="0" distR="0" wp14:anchorId="63FCB55F" wp14:editId="70C6F71E">
+          <wp:inline distT="0" distB="0" distL="0" distR="0" wp14:anchorId="55A52BCA" wp14:editId="3C8DBCE0">
             <wp:extent cx="5943600" cy="3185160"/>
             <wp:effectExtent l="0" t="0" r="0" b="0"/>
             <wp:docPr id="1" name="Picture 1"/>
@@ -1396,7 +1401,7 @@
           <w:lang w:bidi="ar-SA"/>
         </w:rPr>
         <w:drawing>
-          <wp:inline distT="0" distB="0" distL="0" distR="0" wp14:anchorId="1C033289" wp14:editId="41B67654">
+          <wp:inline distT="0" distB="0" distL="0" distR="0" wp14:anchorId="2493A4B5" wp14:editId="4F228A98">
             <wp:extent cx="5943600" cy="3192780"/>
             <wp:effectExtent l="0" t="0" r="0" b="7620"/>
             <wp:docPr id="3" name="Picture 3"/>
@@ -1462,7 +1467,7 @@
         </w:rPr>
         <w:lastRenderedPageBreak/>
         <w:drawing>
-          <wp:inline distT="0" distB="0" distL="0" distR="0" wp14:anchorId="0FE65613" wp14:editId="1280DD6A">
+          <wp:inline distT="0" distB="0" distL="0" distR="0" wp14:anchorId="7B2BD70F" wp14:editId="5BE66597">
             <wp:extent cx="5943600" cy="3208020"/>
             <wp:effectExtent l="0" t="0" r="0" b="0"/>
             <wp:docPr id="5" name="Picture 5"/>
@@ -1592,7 +1597,7 @@
           <w:lang w:bidi="ar-SA"/>
         </w:rPr>
         <w:drawing>
-          <wp:inline distT="0" distB="0" distL="0" distR="0" wp14:anchorId="74BADC0F" wp14:editId="3F992043">
+          <wp:inline distT="0" distB="0" distL="0" distR="0" wp14:anchorId="30D43789" wp14:editId="586348E7">
             <wp:extent cx="5943600" cy="3208020"/>
             <wp:effectExtent l="0" t="0" r="0" b="0"/>
             <wp:docPr id="6" name="Picture 6"/>
@@ -1676,7 +1681,7 @@
       <w:pPr>
         <w:pStyle w:val="Heading2"/>
         <w:rPr>
-          <w:rFonts w:cs="B Nazanin" w:hint="cs"/>
+          <w:rFonts w:cs="B Nazanin"/>
           <w:sz w:val="32"/>
           <w:szCs w:val="32"/>
           <w:rtl/>
@@ -1698,7 +1703,7 @@
     <w:p>
       <w:pPr>
         <w:rPr>
-          <w:rFonts w:cs="B Nazanin" w:hint="cs"/>
+          <w:rFonts w:cs="B Nazanin"/>
           <w:sz w:val="24"/>
           <w:szCs w:val="24"/>
           <w:rtl/>
@@ -1762,18 +1767,7 @@
           <w:szCs w:val="24"/>
           <w:rtl/>
         </w:rPr>
-        <w:t>استفاد</w:t>
-      </w:r>
-      <w:bookmarkStart w:id="6" w:name="_GoBack"/>
-      <w:bookmarkEnd w:id="6"/>
-      <w:r>
-        <w:rPr>
-          <w:rFonts w:cs="B Nazanin" w:hint="cs"/>
-          <w:sz w:val="24"/>
-          <w:szCs w:val="24"/>
-          <w:rtl/>
-        </w:rPr>
-        <w:t>ه کرده و همینطور بجای</w:t>
+        <w:t>استفاده کرده و همینطور بجای</w:t>
       </w:r>
       <w:r>
         <w:rPr>
@@ -1891,7 +1885,7 @@
           <w:lang w:bidi="ar-SA"/>
         </w:rPr>
         <w:drawing>
-          <wp:inline distT="0" distB="0" distL="0" distR="0">
+          <wp:inline distT="0" distB="0" distL="0" distR="0" wp14:anchorId="73F0A05B" wp14:editId="7144A61C">
             <wp:extent cx="5846445" cy="1209675"/>
             <wp:effectExtent l="0" t="0" r="1905" b="9525"/>
             <wp:docPr id="7" name="Picture 7"/>
@@ -2050,7 +2044,7 @@
           <w:lang w:bidi="ar-SA"/>
         </w:rPr>
         <w:drawing>
-          <wp:inline distT="0" distB="0" distL="0" distR="0">
+          <wp:inline distT="0" distB="0" distL="0" distR="0" wp14:anchorId="71A58577" wp14:editId="75FE2BD3">
             <wp:extent cx="5943600" cy="3491230"/>
             <wp:effectExtent l="0" t="0" r="0" b="0"/>
             <wp:docPr id="8" name="Picture 8"/>
@@ -2098,7 +2092,7 @@
           <w:tab w:val="left" w:pos="3984"/>
         </w:tabs>
         <w:rPr>
-          <w:rFonts w:cs="B Nazanin" w:hint="cs"/>
+          <w:rFonts w:cs="B Nazanin"/>
           <w:sz w:val="24"/>
           <w:szCs w:val="24"/>
           <w:rtl/>
@@ -2192,6 +2186,467 @@
           <w:rtl/>
         </w:rPr>
         <w:t>صفر می شود و اتفاقی رخ نمی دهد.</w:t>
+      </w:r>
+    </w:p>
+    <w:p>
+      <w:pPr>
+        <w:tabs>
+          <w:tab w:val="left" w:pos="3984"/>
+        </w:tabs>
+        <w:rPr>
+          <w:rFonts w:cs="B Nazanin"/>
+          <w:sz w:val="24"/>
+          <w:szCs w:val="24"/>
+          <w:rtl/>
+        </w:rPr>
+      </w:pPr>
+    </w:p>
+    <w:p>
+      <w:pPr>
+        <w:tabs>
+          <w:tab w:val="left" w:pos="3984"/>
+        </w:tabs>
+        <w:rPr>
+          <w:rFonts w:cs="B Nazanin"/>
+          <w:sz w:val="24"/>
+          <w:szCs w:val="24"/>
+          <w:rtl/>
+        </w:rPr>
+      </w:pPr>
+    </w:p>
+    <w:p>
+      <w:pPr>
+        <w:pStyle w:val="Heading1"/>
+        <w:rPr>
+          <w:rtl/>
+        </w:rPr>
+      </w:pPr>
+      <w:r>
+        <w:rPr>
+          <w:rFonts w:hint="cs"/>
+          <w:rtl/>
+        </w:rPr>
+        <w:lastRenderedPageBreak/>
+        <w:t>آزمایش دوم</w:t>
+      </w:r>
+    </w:p>
+    <w:p>
+      <w:pPr>
+        <w:rPr>
+          <w:rtl/>
+        </w:rPr>
+      </w:pPr>
+    </w:p>
+    <w:p>
+      <w:pPr>
+        <w:rPr>
+          <w:rtl/>
+        </w:rPr>
+      </w:pPr>
+      <w:r>
+        <w:rPr>
+          <w:rFonts w:hint="cs"/>
+          <w:rtl/>
+        </w:rPr>
+        <w:t>در این آزمایش یک شمارنده دو طرفه سنکرون با قدم (</w:t>
+      </w:r>
+      <w:r>
+        <w:t>Step</w:t>
+      </w:r>
+      <w:r>
+        <w:rPr>
+          <w:rFonts w:hint="cs"/>
+          <w:rtl/>
+        </w:rPr>
+        <w:t>)های سه تایی با 3 بیت طراحی میکنیم.</w:t>
+      </w:r>
+    </w:p>
+    <w:p>
+      <w:pPr>
+        <w:rPr>
+          <w:rtl/>
+        </w:rPr>
+      </w:pPr>
+      <w:r>
+        <w:rPr>
+          <w:rFonts w:hint="cs"/>
+          <w:rtl/>
+        </w:rPr>
+        <w:t>اول شمارنده بالارونده را طراحی میکنیم.</w:t>
+      </w:r>
+    </w:p>
+    <w:p>
+      <w:pPr>
+        <w:rPr>
+          <w:rtl/>
+        </w:rPr>
+      </w:pPr>
+      <w:r>
+        <w:rPr>
+          <w:rFonts w:hint="cs"/>
+          <w:rtl/>
+        </w:rPr>
+        <w:t xml:space="preserve">اگر قدم‌ها سه تایی باشد، در هر پالس رقم اول به هر حال تغییر میکند، از طرفی رقم دوم هم همیشه تغییر می‌کند مگر وقتی که رقم اول 1 باشد که در آن صورت آن 1 با 11 جمع میشود و انگار 100 اضافه می‌شود و رقم دوم ثابت می‌ماند، پس </w:t>
+      </w:r>
+      <w:r>
+        <w:t>Toggle</w:t>
+      </w:r>
+      <w:r>
+        <w:rPr>
+          <w:rFonts w:hint="cs"/>
+          <w:rtl/>
+        </w:rPr>
+        <w:t xml:space="preserve"> رقم دوم برابر معکوس رقم اول می‌باشد. تاگل رقم آخر هم با حالت بندی برابر </w:t>
+      </w:r>
+      <w:r>
+        <w:t>OR(Q0, Q1)</w:t>
+      </w:r>
+      <w:r>
+        <w:rPr>
+          <w:rFonts w:hint="cs"/>
+          <w:rtl/>
+        </w:rPr>
+        <w:t xml:space="preserve"> است.</w:t>
+      </w:r>
+    </w:p>
+    <w:p>
+      <w:pPr>
+        <w:rPr>
+          <w:rtl/>
+        </w:rPr>
+      </w:pPr>
+      <w:r>
+        <w:rPr>
+          <w:noProof/>
+        </w:rPr>
+        <w:drawing>
+          <wp:inline distT="0" distB="0" distL="0" distR="0" wp14:anchorId="26EBA266" wp14:editId="300E13EE">
+            <wp:extent cx="5943600" cy="3825240"/>
+            <wp:effectExtent l="0" t="0" r="0" b="3810"/>
+            <wp:docPr id="4" name="Picture 4"/>
+            <wp:cNvGraphicFramePr>
+              <a:graphicFrameLocks xmlns:a="http://schemas.openxmlformats.org/drawingml/2006/main" noChangeAspect="1"/>
+            </wp:cNvGraphicFramePr>
+            <a:graphic xmlns:a="http://schemas.openxmlformats.org/drawingml/2006/main">
+              <a:graphicData uri="http://schemas.openxmlformats.org/drawingml/2006/picture">
+                <pic:pic xmlns:pic="http://schemas.openxmlformats.org/drawingml/2006/picture">
+                  <pic:nvPicPr>
+                    <pic:cNvPr id="0" name="Picture 1"/>
+                    <pic:cNvPicPr>
+                      <a:picLocks noChangeAspect="1" noChangeArrowheads="1"/>
+                    </pic:cNvPicPr>
+                  </pic:nvPicPr>
+                  <pic:blipFill>
+                    <a:blip r:embed="rId15">
+                      <a:extLst>
+                        <a:ext uri="{28A0092B-C50C-407E-A947-70E740481C1C}">
+                          <a14:useLocalDpi xmlns:a14="http://schemas.microsoft.com/office/drawing/2010/main" val="0"/>
+                        </a:ext>
+                      </a:extLst>
+                    </a:blip>
+                    <a:srcRect/>
+                    <a:stretch>
+                      <a:fillRect/>
+                    </a:stretch>
+                  </pic:blipFill>
+                  <pic:spPr bwMode="auto">
+                    <a:xfrm>
+                      <a:off x="0" y="0"/>
+                      <a:ext cx="5943600" cy="3825240"/>
+                    </a:xfrm>
+                    <a:prstGeom prst="rect">
+                      <a:avLst/>
+                    </a:prstGeom>
+                    <a:noFill/>
+                    <a:ln>
+                      <a:noFill/>
+                    </a:ln>
+                  </pic:spPr>
+                </pic:pic>
+              </a:graphicData>
+            </a:graphic>
+          </wp:inline>
+        </w:drawing>
+      </w:r>
+    </w:p>
+    <w:p>
+      <w:pPr>
+        <w:rPr>
+          <w:rtl/>
+        </w:rPr>
+      </w:pPr>
+    </w:p>
+    <w:p>
+      <w:pPr>
+        <w:rPr>
+          <w:rtl/>
+        </w:rPr>
+      </w:pPr>
+    </w:p>
+    <w:p>
+      <w:pPr>
+        <w:rPr>
+          <w:rtl/>
+        </w:rPr>
+      </w:pPr>
+    </w:p>
+    <w:p>
+      <w:pPr>
+        <w:rPr>
+          <w:rtl/>
+        </w:rPr>
+      </w:pPr>
+    </w:p>
+    <w:p>
+      <w:pPr>
+        <w:rPr>
+          <w:rtl/>
+        </w:rPr>
+      </w:pPr>
+    </w:p>
+    <w:p>
+      <w:pPr>
+        <w:rPr>
+          <w:rtl/>
+        </w:rPr>
+      </w:pPr>
+    </w:p>
+    <w:p>
+      <w:pPr>
+        <w:rPr>
+          <w:rtl/>
+        </w:rPr>
+      </w:pPr>
+    </w:p>
+    <w:p>
+      <w:pPr>
+        <w:rPr>
+          <w:rtl/>
+        </w:rPr>
+      </w:pPr>
+    </w:p>
+    <w:p>
+      <w:pPr>
+        <w:rPr>
+          <w:rtl/>
+        </w:rPr>
+      </w:pPr>
+    </w:p>
+    <w:p>
+      <w:pPr>
+        <w:rPr>
+          <w:rtl/>
+        </w:rPr>
+      </w:pPr>
+      <w:r>
+        <w:rPr>
+          <w:rFonts w:hint="cs"/>
+          <w:rtl/>
+        </w:rPr>
+        <w:lastRenderedPageBreak/>
+        <w:t xml:space="preserve">در قدم بعدی برای تغییر جهت شمارش، کافیست در همه جا به فلیپ فلاپ بعدی به جای </w:t>
+      </w:r>
+      <w:r>
+        <w:t>Q</w:t>
+      </w:r>
+      <w:r>
+        <w:rPr>
+          <w:rFonts w:hint="cs"/>
+          <w:rtl/>
+        </w:rPr>
+        <w:t xml:space="preserve">، </w:t>
+      </w:r>
+      <w:r>
+        <w:t>Q’</w:t>
+      </w:r>
+      <w:r>
+        <w:rPr>
+          <w:rFonts w:hint="cs"/>
+          <w:rtl/>
+        </w:rPr>
+        <w:t xml:space="preserve"> بدهیم و برعکس، برای این هدف از </w:t>
+      </w:r>
+      <w:r>
+        <w:t>XOR</w:t>
+      </w:r>
+      <w:r>
+        <w:rPr>
+          <w:rFonts w:hint="cs"/>
+          <w:rtl/>
+        </w:rPr>
+        <w:t xml:space="preserve"> استفاده می‌کنیم که در یک حالت ورودی </w:t>
+      </w:r>
+      <w:r>
+        <w:t>X</w:t>
+      </w:r>
+      <w:r>
+        <w:rPr>
+          <w:rFonts w:hint="cs"/>
+          <w:rtl/>
+        </w:rPr>
+        <w:t xml:space="preserve">، دیگری را قرینه کند. </w:t>
+      </w:r>
+    </w:p>
+    <w:p>
+      <w:pPr>
+        <w:rPr>
+          <w:rtl/>
+        </w:rPr>
+      </w:pPr>
+      <w:r>
+        <w:rPr>
+          <w:rFonts w:hint="cs"/>
+          <w:rtl/>
+        </w:rPr>
+        <w:t xml:space="preserve">البته برای صرفه‌جویی در تعداد گیت به جای قرینه کردن </w:t>
+      </w:r>
+      <w:r>
+        <w:t>X</w:t>
+      </w:r>
+      <w:r>
+        <w:rPr>
+          <w:rFonts w:hint="cs"/>
+          <w:rtl/>
+        </w:rPr>
+        <w:t xml:space="preserve"> </w:t>
+      </w:r>
+      <w:r>
+        <w:rPr>
+          <w:rFonts w:hint="cs"/>
+          <w:rtl/>
+        </w:rPr>
+        <w:t>ورودی ها را برعکس کردیم.</w:t>
+      </w:r>
+    </w:p>
+    <w:p>
+      <w:pPr>
+        <w:rPr>
+          <w:rtl/>
+        </w:rPr>
+      </w:pPr>
+      <w:r>
+        <w:rPr>
+          <w:noProof/>
+        </w:rPr>
+        <w:drawing>
+          <wp:inline distT="0" distB="0" distL="0" distR="0" wp14:anchorId="6D3B27FA" wp14:editId="687D77CA">
+            <wp:extent cx="5935980" cy="4084320"/>
+            <wp:effectExtent l="0" t="0" r="7620" b="0"/>
+            <wp:docPr id="9" name="Picture 9"/>
+            <wp:cNvGraphicFramePr>
+              <a:graphicFrameLocks xmlns:a="http://schemas.openxmlformats.org/drawingml/2006/main" noChangeAspect="1"/>
+            </wp:cNvGraphicFramePr>
+            <a:graphic xmlns:a="http://schemas.openxmlformats.org/drawingml/2006/main">
+              <a:graphicData uri="http://schemas.openxmlformats.org/drawingml/2006/picture">
+                <pic:pic xmlns:pic="http://schemas.openxmlformats.org/drawingml/2006/picture">
+                  <pic:nvPicPr>
+                    <pic:cNvPr id="0" name="Picture 2"/>
+                    <pic:cNvPicPr>
+                      <a:picLocks noChangeAspect="1" noChangeArrowheads="1"/>
+                    </pic:cNvPicPr>
+                  </pic:nvPicPr>
+                  <pic:blipFill>
+                    <a:blip r:embed="rId16">
+                      <a:extLst>
+                        <a:ext uri="{28A0092B-C50C-407E-A947-70E740481C1C}">
+                          <a14:useLocalDpi xmlns:a14="http://schemas.microsoft.com/office/drawing/2010/main" val="0"/>
+                        </a:ext>
+                      </a:extLst>
+                    </a:blip>
+                    <a:srcRect/>
+                    <a:stretch>
+                      <a:fillRect/>
+                    </a:stretch>
+                  </pic:blipFill>
+                  <pic:spPr bwMode="auto">
+                    <a:xfrm>
+                      <a:off x="0" y="0"/>
+                      <a:ext cx="5935980" cy="4084320"/>
+                    </a:xfrm>
+                    <a:prstGeom prst="rect">
+                      <a:avLst/>
+                    </a:prstGeom>
+                    <a:noFill/>
+                    <a:ln>
+                      <a:noFill/>
+                    </a:ln>
+                  </pic:spPr>
+                </pic:pic>
+              </a:graphicData>
+            </a:graphic>
+          </wp:inline>
+        </w:drawing>
+      </w:r>
+    </w:p>
+    <w:p>
+      <w:pPr>
+        <w:rPr>
+          <w:rFonts w:hint="cs"/>
+          <w:rtl/>
+        </w:rPr>
+      </w:pPr>
+      <w:r>
+        <w:rPr>
+          <w:rFonts w:hint="cs"/>
+          <w:rtl/>
+        </w:rPr>
+        <w:t>همچنین طراحی مدار در فریتزینگ به شکل زیر است:</w:t>
+      </w:r>
+      <w:r>
+        <w:rPr>
+          <w:noProof/>
+        </w:rPr>
+        <w:drawing>
+          <wp:inline distT="0" distB="0" distL="0" distR="0" wp14:anchorId="68E281C0" wp14:editId="6339EB7E">
+            <wp:extent cx="5943600" cy="2788920"/>
+            <wp:effectExtent l="0" t="0" r="0" b="0"/>
+            <wp:docPr id="10" name="Picture 10"/>
+            <wp:cNvGraphicFramePr>
+              <a:graphicFrameLocks xmlns:a="http://schemas.openxmlformats.org/drawingml/2006/main" noChangeAspect="1"/>
+            </wp:cNvGraphicFramePr>
+            <a:graphic xmlns:a="http://schemas.openxmlformats.org/drawingml/2006/main">
+              <a:graphicData uri="http://schemas.openxmlformats.org/drawingml/2006/picture">
+                <pic:pic xmlns:pic="http://schemas.openxmlformats.org/drawingml/2006/picture">
+                  <pic:nvPicPr>
+                    <pic:cNvPr id="0" name="Picture 3"/>
+                    <pic:cNvPicPr>
+                      <a:picLocks noChangeAspect="1" noChangeArrowheads="1"/>
+                    </pic:cNvPicPr>
+                  </pic:nvPicPr>
+                  <pic:blipFill rotWithShape="1">
+                    <a:blip r:embed="rId17" cstate="print">
+                      <a:extLst>
+                        <a:ext uri="{28A0092B-C50C-407E-A947-70E740481C1C}">
+                          <a14:useLocalDpi xmlns:a14="http://schemas.microsoft.com/office/drawing/2010/main" val="0"/>
+                        </a:ext>
+                      </a:extLst>
+                    </a:blip>
+                    <a:srcRect t="1" b="3174"/>
+                    <a:stretch/>
+                  </pic:blipFill>
+                  <pic:spPr bwMode="auto">
+                    <a:xfrm>
+                      <a:off x="0" y="0"/>
+                      <a:ext cx="5943600" cy="2788920"/>
+                    </a:xfrm>
+                    <a:prstGeom prst="rect">
+                      <a:avLst/>
+                    </a:prstGeom>
+                    <a:noFill/>
+                    <a:ln>
+                      <a:noFill/>
+                    </a:ln>
+                    <a:extLst>
+                      <a:ext uri="{53640926-AAD7-44D8-BBD7-CCE9431645EC}">
+                        <a14:shadowObscured xmlns:a14="http://schemas.microsoft.com/office/drawing/2010/main"/>
+                      </a:ext>
+                    </a:extLst>
+                  </pic:spPr>
+                </pic:pic>
+              </a:graphicData>
+            </a:graphic>
+          </wp:inline>
+        </w:drawing>
       </w:r>
     </w:p>
     <w:sectPr>
@@ -2205,7 +2660,7 @@
 </file>
 
 <file path=word/endnotes.xml><?xml version="1.0" encoding="utf-8"?>
-<w:endnotes xmlns:wpc="http://schemas.microsoft.com/office/word/2010/wordprocessingCanvas" xmlns:cx="http://schemas.microsoft.com/office/drawing/2014/chartex" xmlns:mc="http://schemas.openxmlformats.org/markup-compatibility/2006" xmlns:o="urn:schemas-microsoft-com:office:office" xmlns:r="http://schemas.openxmlformats.org/officeDocument/2006/relationships" xmlns:m="http://schemas.openxmlformats.org/officeDocument/2006/math" xmlns:v="urn:schemas-microsoft-com:vml" xmlns:wp14="http://schemas.microsoft.com/office/word/2010/wordprocessingDrawing" xmlns:wp="http://schemas.openxmlformats.org/drawingml/2006/wordprocessingDrawing" xmlns:w10="urn:schemas-microsoft-com:office:word" xmlns:w="http://schemas.openxmlformats.org/wordprocessingml/2006/main" xmlns:w14="http://schemas.microsoft.com/office/word/2010/wordml" xmlns:w15="http://schemas.microsoft.com/office/word/2012/wordml" xmlns:w16se="http://schemas.microsoft.com/office/word/2015/wordml/symex" xmlns:wpg="http://schemas.microsoft.com/office/word/2010/wordprocessingGroup" xmlns:wpi="http://schemas.microsoft.com/office/word/2010/wordprocessingInk" xmlns:wne="http://schemas.microsoft.com/office/word/2006/wordml" xmlns:wps="http://schemas.microsoft.com/office/word/2010/wordprocessingShape" mc:Ignorable="w14 w15 w16se wp14">
+<w:endnotes xmlns:wpc="http://schemas.microsoft.com/office/word/2010/wordprocessingCanvas" xmlns:cx="http://schemas.microsoft.com/office/drawing/2014/chartex" xmlns:cx1="http://schemas.microsoft.com/office/drawing/2015/9/8/chartex" xmlns:cx2="http://schemas.microsoft.com/office/drawing/2015/10/21/chartex" xmlns:cx3="http://schemas.microsoft.com/office/drawing/2016/5/9/chartex" xmlns:cx4="http://schemas.microsoft.com/office/drawing/2016/5/10/chartex" xmlns:cx5="http://schemas.microsoft.com/office/drawing/2016/5/11/chartex" xmlns:cx6="http://schemas.microsoft.com/office/drawing/2016/5/12/chartex" xmlns:cx7="http://schemas.microsoft.com/office/drawing/2016/5/13/chartex" xmlns:cx8="http://schemas.microsoft.com/office/drawing/2016/5/14/chartex" xmlns:mc="http://schemas.openxmlformats.org/markup-compatibility/2006" xmlns:aink="http://schemas.microsoft.com/office/drawing/2016/ink" xmlns:am3d="http://schemas.microsoft.com/office/drawing/2017/model3d" xmlns:o="urn:schemas-microsoft-com:office:office" xmlns:r="http://schemas.openxmlformats.org/officeDocument/2006/relationships" xmlns:m="http://schemas.openxmlformats.org/officeDocument/2006/math" xmlns:v="urn:schemas-microsoft-com:vml" xmlns:wp14="http://schemas.microsoft.com/office/word/2010/wordprocessingDrawing" xmlns:wp="http://schemas.openxmlformats.org/drawingml/2006/wordprocessingDrawing" xmlns:w10="urn:schemas-microsoft-com:office:word" xmlns:w="http://schemas.openxmlformats.org/wordprocessingml/2006/main" xmlns:w14="http://schemas.microsoft.com/office/word/2010/wordml" xmlns:w15="http://schemas.microsoft.com/office/word/2012/wordml" xmlns:w16cex="http://schemas.microsoft.com/office/word/2018/wordml/cex" xmlns:w16cid="http://schemas.microsoft.com/office/word/2016/wordml/cid" xmlns:w16="http://schemas.microsoft.com/office/word/2018/wordml" xmlns:w16sdtdh="http://schemas.microsoft.com/office/word/2020/wordml/sdtdatahash" xmlns:w16se="http://schemas.microsoft.com/office/word/2015/wordml/symex" xmlns:wpg="http://schemas.microsoft.com/office/word/2010/wordprocessingGroup" xmlns:wpi="http://schemas.microsoft.com/office/word/2010/wordprocessingInk" xmlns:wne="http://schemas.microsoft.com/office/word/2006/wordml" xmlns:wps="http://schemas.microsoft.com/office/word/2010/wordprocessingShape" mc:Ignorable="w14 w15 w16se w16cid w16 w16cex w16sdtdh wp14">
   <w:endnote w:type="separator" w:id="-1">
     <w:p>
       <w:pPr>
@@ -2230,7 +2685,7 @@
 </file>
 
 <file path=word/footnotes.xml><?xml version="1.0" encoding="utf-8"?>
-<w:footnotes xmlns:wpc="http://schemas.microsoft.com/office/word/2010/wordprocessingCanvas" xmlns:cx="http://schemas.microsoft.com/office/drawing/2014/chartex" xmlns:mc="http://schemas.openxmlformats.org/markup-compatibility/2006" xmlns:o="urn:schemas-microsoft-com:office:office" xmlns:r="http://schemas.openxmlformats.org/officeDocument/2006/relationships" xmlns:m="http://schemas.openxmlformats.org/officeDocument/2006/math" xmlns:v="urn:schemas-microsoft-com:vml" xmlns:wp14="http://schemas.microsoft.com/office/word/2010/wordprocessingDrawing" xmlns:wp="http://schemas.openxmlformats.org/drawingml/2006/wordprocessingDrawing" xmlns:w10="urn:schemas-microsoft-com:office:word" xmlns:w="http://schemas.openxmlformats.org/wordprocessingml/2006/main" xmlns:w14="http://schemas.microsoft.com/office/word/2010/wordml" xmlns:w15="http://schemas.microsoft.com/office/word/2012/wordml" xmlns:w16se="http://schemas.microsoft.com/office/word/2015/wordml/symex" xmlns:wpg="http://schemas.microsoft.com/office/word/2010/wordprocessingGroup" xmlns:wpi="http://schemas.microsoft.com/office/word/2010/wordprocessingInk" xmlns:wne="http://schemas.microsoft.com/office/word/2006/wordml" xmlns:wps="http://schemas.microsoft.com/office/word/2010/wordprocessingShape" mc:Ignorable="w14 w15 w16se wp14">
+<w:footnotes xmlns:wpc="http://schemas.microsoft.com/office/word/2010/wordprocessingCanvas" xmlns:cx="http://schemas.microsoft.com/office/drawing/2014/chartex" xmlns:cx1="http://schemas.microsoft.com/office/drawing/2015/9/8/chartex" xmlns:cx2="http://schemas.microsoft.com/office/drawing/2015/10/21/chartex" xmlns:cx3="http://schemas.microsoft.com/office/drawing/2016/5/9/chartex" xmlns:cx4="http://schemas.microsoft.com/office/drawing/2016/5/10/chartex" xmlns:cx5="http://schemas.microsoft.com/office/drawing/2016/5/11/chartex" xmlns:cx6="http://schemas.microsoft.com/office/drawing/2016/5/12/chartex" xmlns:cx7="http://schemas.microsoft.com/office/drawing/2016/5/13/chartex" xmlns:cx8="http://schemas.microsoft.com/office/drawing/2016/5/14/chartex" xmlns:mc="http://schemas.openxmlformats.org/markup-compatibility/2006" xmlns:aink="http://schemas.microsoft.com/office/drawing/2016/ink" xmlns:am3d="http://schemas.microsoft.com/office/drawing/2017/model3d" xmlns:o="urn:schemas-microsoft-com:office:office" xmlns:r="http://schemas.openxmlformats.org/officeDocument/2006/relationships" xmlns:m="http://schemas.openxmlformats.org/officeDocument/2006/math" xmlns:v="urn:schemas-microsoft-com:vml" xmlns:wp14="http://schemas.microsoft.com/office/word/2010/wordprocessingDrawing" xmlns:wp="http://schemas.openxmlformats.org/drawingml/2006/wordprocessingDrawing" xmlns:w10="urn:schemas-microsoft-com:office:word" xmlns:w="http://schemas.openxmlformats.org/wordprocessingml/2006/main" xmlns:w14="http://schemas.microsoft.com/office/word/2010/wordml" xmlns:w15="http://schemas.microsoft.com/office/word/2012/wordml" xmlns:w16cex="http://schemas.microsoft.com/office/word/2018/wordml/cex" xmlns:w16cid="http://schemas.microsoft.com/office/word/2016/wordml/cid" xmlns:w16="http://schemas.microsoft.com/office/word/2018/wordml" xmlns:w16sdtdh="http://schemas.microsoft.com/office/word/2020/wordml/sdtdatahash" xmlns:w16se="http://schemas.microsoft.com/office/word/2015/wordml/symex" xmlns:wpg="http://schemas.microsoft.com/office/word/2010/wordprocessingGroup" xmlns:wpi="http://schemas.microsoft.com/office/word/2010/wordprocessingInk" xmlns:wne="http://schemas.microsoft.com/office/word/2006/wordml" xmlns:wps="http://schemas.microsoft.com/office/word/2010/wordprocessingShape" mc:Ignorable="w14 w15 w16se w16cid w16 w16cex w16sdtdh wp14">
   <w:footnote w:type="separator" w:id="-1">
     <w:p>
       <w:pPr>
@@ -2255,7 +2710,7 @@
 </file>
 
 <file path=word/numbering.xml><?xml version="1.0" encoding="utf-8"?>
-<w:numbering xmlns:wpc="http://schemas.microsoft.com/office/word/2010/wordprocessingCanvas" xmlns:cx="http://schemas.microsoft.com/office/drawing/2014/chartex" xmlns:mc="http://schemas.openxmlformats.org/markup-compatibility/2006" xmlns:o="urn:schemas-microsoft-com:office:office" xmlns:r="http://schemas.openxmlformats.org/officeDocument/2006/relationships" xmlns:m="http://schemas.openxmlformats.org/officeDocument/2006/math" xmlns:v="urn:schemas-microsoft-com:vml" xmlns:wp14="http://schemas.microsoft.com/office/word/2010/wordprocessingDrawing" xmlns:wp="http://schemas.openxmlformats.org/drawingml/2006/wordprocessingDrawing" xmlns:w10="urn:schemas-microsoft-com:office:word" xmlns:w="http://schemas.openxmlformats.org/wordprocessingml/2006/main" xmlns:w14="http://schemas.microsoft.com/office/word/2010/wordml" xmlns:w15="http://schemas.microsoft.com/office/word/2012/wordml" xmlns:w16se="http://schemas.microsoft.com/office/word/2015/wordml/symex" xmlns:wpg="http://schemas.microsoft.com/office/word/2010/wordprocessingGroup" xmlns:wpi="http://schemas.microsoft.com/office/word/2010/wordprocessingInk" xmlns:wne="http://schemas.microsoft.com/office/word/2006/wordml" xmlns:wps="http://schemas.microsoft.com/office/word/2010/wordprocessingShape" mc:Ignorable="w14 w15 w16se wp14">
+<w:numbering xmlns:wpc="http://schemas.microsoft.com/office/word/2010/wordprocessingCanvas" xmlns:cx="http://schemas.microsoft.com/office/drawing/2014/chartex" xmlns:cx1="http://schemas.microsoft.com/office/drawing/2015/9/8/chartex" xmlns:cx2="http://schemas.microsoft.com/office/drawing/2015/10/21/chartex" xmlns:cx3="http://schemas.microsoft.com/office/drawing/2016/5/9/chartex" xmlns:cx4="http://schemas.microsoft.com/office/drawing/2016/5/10/chartex" xmlns:cx5="http://schemas.microsoft.com/office/drawing/2016/5/11/chartex" xmlns:cx6="http://schemas.microsoft.com/office/drawing/2016/5/12/chartex" xmlns:cx7="http://schemas.microsoft.com/office/drawing/2016/5/13/chartex" xmlns:cx8="http://schemas.microsoft.com/office/drawing/2016/5/14/chartex" xmlns:mc="http://schemas.openxmlformats.org/markup-compatibility/2006" xmlns:aink="http://schemas.microsoft.com/office/drawing/2016/ink" xmlns:am3d="http://schemas.microsoft.com/office/drawing/2017/model3d" xmlns:o="urn:schemas-microsoft-com:office:office" xmlns:r="http://schemas.openxmlformats.org/officeDocument/2006/relationships" xmlns:m="http://schemas.openxmlformats.org/officeDocument/2006/math" xmlns:v="urn:schemas-microsoft-com:vml" xmlns:wp14="http://schemas.microsoft.com/office/word/2010/wordprocessingDrawing" xmlns:wp="http://schemas.openxmlformats.org/drawingml/2006/wordprocessingDrawing" xmlns:w10="urn:schemas-microsoft-com:office:word" xmlns:w="http://schemas.openxmlformats.org/wordprocessingml/2006/main" xmlns:w14="http://schemas.microsoft.com/office/word/2010/wordml" xmlns:w15="http://schemas.microsoft.com/office/word/2012/wordml" xmlns:w16cex="http://schemas.microsoft.com/office/word/2018/wordml/cex" xmlns:w16cid="http://schemas.microsoft.com/office/word/2016/wordml/cid" xmlns:w16="http://schemas.microsoft.com/office/word/2018/wordml" xmlns:w16sdtdh="http://schemas.microsoft.com/office/word/2020/wordml/sdtdatahash" xmlns:w16se="http://schemas.microsoft.com/office/word/2015/wordml/symex" xmlns:wpg="http://schemas.microsoft.com/office/word/2010/wordprocessingGroup" xmlns:wpi="http://schemas.microsoft.com/office/word/2010/wordprocessingInk" xmlns:wne="http://schemas.microsoft.com/office/word/2006/wordml" xmlns:wps="http://schemas.microsoft.com/office/word/2010/wordprocessingShape" mc:Ignorable="w14 w15 w16se w16cid w16 w16cex w16sdtdh wp14">
   <w:abstractNum w:abstractNumId="0" w15:restartNumberingAfterBreak="0">
     <w:nsid w:val="105B2CF7"/>
     <w:multiLevelType w:val="multilevel"/>
@@ -2376,7 +2831,7 @@
 </file>
 
 <file path=word/styles.xml><?xml version="1.0" encoding="utf-8"?>
-<w:styles xmlns:mc="http://schemas.openxmlformats.org/markup-compatibility/2006" xmlns:r="http://schemas.openxmlformats.org/officeDocument/2006/relationships" xmlns:w="http://schemas.openxmlformats.org/wordprocessingml/2006/main" xmlns:w14="http://schemas.microsoft.com/office/word/2010/wordml" xmlns:w15="http://schemas.microsoft.com/office/word/2012/wordml" xmlns:w16se="http://schemas.microsoft.com/office/word/2015/wordml/symex" mc:Ignorable="w14 w15 w16se">
+<w:styles xmlns:mc="http://schemas.openxmlformats.org/markup-compatibility/2006" xmlns:r="http://schemas.openxmlformats.org/officeDocument/2006/relationships" xmlns:w="http://schemas.openxmlformats.org/wordprocessingml/2006/main" xmlns:w14="http://schemas.microsoft.com/office/word/2010/wordml" xmlns:w15="http://schemas.microsoft.com/office/word/2012/wordml" xmlns:w16cex="http://schemas.microsoft.com/office/word/2018/wordml/cex" xmlns:w16cid="http://schemas.microsoft.com/office/word/2016/wordml/cid" xmlns:w16="http://schemas.microsoft.com/office/word/2018/wordml" xmlns:w16sdtdh="http://schemas.microsoft.com/office/word/2020/wordml/sdtdatahash" xmlns:w16se="http://schemas.microsoft.com/office/word/2015/wordml/symex" mc:Ignorable="w14 w15 w16se w16cid w16 w16cex w16sdtdh">
   <w:docDefaults>
     <w:rPrDefault>
       <w:rPr>
@@ -2392,7 +2847,7 @@
       </w:pPr>
     </w:pPrDefault>
   </w:docDefaults>
-  <w:latentStyles w:defLockedState="0" w:defUIPriority="99" w:defSemiHidden="0" w:defUnhideWhenUsed="0" w:defQFormat="0" w:count="371">
+  <w:latentStyles w:defLockedState="0" w:defUIPriority="99" w:defSemiHidden="0" w:defUnhideWhenUsed="0" w:defQFormat="0" w:count="376">
     <w:lsdException w:name="Normal" w:uiPriority="0" w:qFormat="1"/>
     <w:lsdException w:name="heading 1" w:uiPriority="9" w:qFormat="1"/>
     <w:lsdException w:name="heading 2" w:semiHidden="1" w:uiPriority="9" w:unhideWhenUsed="1" w:qFormat="1"/>
@@ -2498,7 +2953,6 @@
     <w:lsdException w:name="HTML Sample" w:semiHidden="1" w:unhideWhenUsed="1"/>
     <w:lsdException w:name="HTML Typewriter" w:semiHidden="1" w:unhideWhenUsed="1"/>
     <w:lsdException w:name="HTML Variable" w:semiHidden="1" w:unhideWhenUsed="1"/>
-    <w:lsdException w:name="Normal Table" w:semiHidden="1" w:unhideWhenUsed="1"/>
     <w:lsdException w:name="annotation subject" w:semiHidden="1" w:unhideWhenUsed="1"/>
     <w:lsdException w:name="No List" w:semiHidden="1" w:unhideWhenUsed="1"/>
     <w:lsdException w:name="Outline List 1" w:semiHidden="1" w:unhideWhenUsed="1"/>
@@ -2541,11 +2995,8 @@
     <w:lsdException w:name="Table Contemporary" w:semiHidden="1" w:unhideWhenUsed="1"/>
     <w:lsdException w:name="Table Elegant" w:semiHidden="1" w:unhideWhenUsed="1"/>
     <w:lsdException w:name="Table Professional" w:semiHidden="1" w:unhideWhenUsed="1"/>
-    <w:lsdException w:name="Table Subtle 1" w:semiHidden="1" w:unhideWhenUsed="1"/>
     <w:lsdException w:name="Table Subtle 2" w:semiHidden="1" w:unhideWhenUsed="1"/>
     <w:lsdException w:name="Table Web 1" w:semiHidden="1" w:unhideWhenUsed="1"/>
-    <w:lsdException w:name="Table Web 2" w:semiHidden="1" w:unhideWhenUsed="1"/>
-    <w:lsdException w:name="Table Web 3" w:semiHidden="1" w:unhideWhenUsed="1"/>
     <w:lsdException w:name="Balloon Text" w:semiHidden="1" w:unhideWhenUsed="1"/>
     <w:lsdException w:name="Table Grid" w:uiPriority="39"/>
     <w:lsdException w:name="Table Theme" w:semiHidden="1" w:unhideWhenUsed="1"/>
@@ -2764,6 +3215,11 @@
     <w:lsdException w:name="List Table 5 Dark Accent 6" w:uiPriority="50"/>
     <w:lsdException w:name="List Table 6 Colorful Accent 6" w:uiPriority="51"/>
     <w:lsdException w:name="List Table 7 Colorful Accent 6" w:uiPriority="52"/>
+    <w:lsdException w:name="Mention" w:semiHidden="1" w:unhideWhenUsed="1"/>
+    <w:lsdException w:name="Smart Hyperlink" w:semiHidden="1" w:unhideWhenUsed="1"/>
+    <w:lsdException w:name="Hashtag" w:semiHidden="1" w:unhideWhenUsed="1"/>
+    <w:lsdException w:name="Unresolved Mention" w:semiHidden="1" w:unhideWhenUsed="1"/>
+    <w:lsdException w:name="Smart Link" w:semiHidden="1" w:unhideWhenUsed="1"/>
   </w:latentStyles>
   <w:style w:type="paragraph" w:default="1" w:styleId="Normal">
     <w:name w:val="Normal"/>
@@ -2845,6 +3301,7 @@
   <w:style w:type="character" w:default="1" w:styleId="DefaultParagraphFont">
     <w:name w:val="Default Paragraph Font"/>
     <w:uiPriority w:val="1"/>
+    <w:semiHidden/>
     <w:unhideWhenUsed/>
   </w:style>
   <w:style w:type="table" w:default="1" w:styleId="TableNormal">

</xml_diff>